<commit_message>
Updated to finished IP3
</commit_message>
<xml_diff>
--- a/keyAssignment.docx
+++ b/keyAssignment.docx
@@ -183,110 +183,63 @@
             </w:rPr>
             <w:fldChar w:fldCharType="separate"/>
           </w:r>
-          <w:bookmarkStart w:id="0" w:name="_GoBack"/>
-          <w:bookmarkEnd w:id="0"/>
-          <w:r>
-            <w:rPr>
-              <w:rStyle w:val="Hyperlink"/>
-              <w:noProof/>
-            </w:rPr>
-            <w:fldChar w:fldCharType="begin"/>
-          </w:r>
-          <w:r>
-            <w:rPr>
-              <w:rStyle w:val="Hyperlink"/>
-              <w:noProof/>
-            </w:rPr>
-            <w:instrText xml:space="preserve"> </w:instrText>
-          </w:r>
-          <w:r>
-            <w:rPr>
-              <w:noProof/>
-            </w:rPr>
-            <w:instrText>HYPERLINK \l "_Toc5809830"</w:instrText>
-          </w:r>
-          <w:r>
-            <w:rPr>
-              <w:rStyle w:val="Hyperlink"/>
-              <w:noProof/>
-            </w:rPr>
-            <w:instrText xml:space="preserve"> </w:instrText>
-          </w:r>
-          <w:r>
-            <w:rPr>
-              <w:rStyle w:val="Hyperlink"/>
-              <w:noProof/>
-            </w:rPr>
-          </w:r>
-          <w:r>
-            <w:rPr>
-              <w:rStyle w:val="Hyperlink"/>
-              <w:noProof/>
-            </w:rPr>
-            <w:fldChar w:fldCharType="separate"/>
-          </w:r>
-          <w:r>
-            <w:rPr>
-              <w:rStyle w:val="Hyperlink"/>
-              <w:noProof/>
-            </w:rPr>
-            <w:t>Intrusion Tools and Techniques</w:t>
-          </w:r>
-          <w:r>
-            <w:rPr>
-              <w:noProof/>
-              <w:webHidden/>
-            </w:rPr>
-            <w:tab/>
-          </w:r>
-          <w:r>
-            <w:rPr>
-              <w:noProof/>
-              <w:webHidden/>
-            </w:rPr>
-            <w:fldChar w:fldCharType="begin"/>
-          </w:r>
-          <w:r>
-            <w:rPr>
-              <w:noProof/>
-              <w:webHidden/>
-            </w:rPr>
-            <w:instrText xml:space="preserve"> PAGEREF _Toc5809830 \h </w:instrText>
-          </w:r>
-          <w:r>
-            <w:rPr>
-              <w:noProof/>
-              <w:webHidden/>
-            </w:rPr>
-          </w:r>
-          <w:r>
-            <w:rPr>
-              <w:noProof/>
-              <w:webHidden/>
-            </w:rPr>
-            <w:fldChar w:fldCharType="separate"/>
-          </w:r>
-          <w:r>
-            <w:rPr>
-              <w:noProof/>
-              <w:webHidden/>
-            </w:rPr>
-            <w:t>3</w:t>
-          </w:r>
-          <w:r>
-            <w:rPr>
-              <w:noProof/>
-              <w:webHidden/>
-            </w:rPr>
-            <w:fldChar w:fldCharType="end"/>
-          </w:r>
-          <w:r>
-            <w:rPr>
-              <w:rStyle w:val="Hyperlink"/>
-              <w:noProof/>
-            </w:rPr>
-            <w:fldChar w:fldCharType="end"/>
-          </w:r>
+          <w:hyperlink w:anchor="_Toc5809830" w:history="1">
+            <w:r>
+              <w:rPr>
+                <w:rStyle w:val="Hyperlink"/>
+                <w:noProof/>
+              </w:rPr>
+              <w:t>Intrusion Tools and Techniques</w:t>
+            </w:r>
+            <w:r>
+              <w:rPr>
+                <w:noProof/>
+                <w:webHidden/>
+              </w:rPr>
+              <w:tab/>
+            </w:r>
+            <w:r>
+              <w:rPr>
+                <w:noProof/>
+                <w:webHidden/>
+              </w:rPr>
+              <w:fldChar w:fldCharType="begin"/>
+            </w:r>
+            <w:r>
+              <w:rPr>
+                <w:noProof/>
+                <w:webHidden/>
+              </w:rPr>
+              <w:instrText xml:space="preserve"> PAGEREF _Toc5809830 \h </w:instrText>
+            </w:r>
+            <w:r>
+              <w:rPr>
+                <w:noProof/>
+                <w:webHidden/>
+              </w:rPr>
+            </w:r>
+            <w:r>
+              <w:rPr>
+                <w:noProof/>
+                <w:webHidden/>
+              </w:rPr>
+              <w:fldChar w:fldCharType="separate"/>
+            </w:r>
+            <w:r>
+              <w:rPr>
+                <w:noProof/>
+                <w:webHidden/>
+              </w:rPr>
+              <w:t>3</w:t>
+            </w:r>
+            <w:r>
+              <w:rPr>
+                <w:noProof/>
+                <w:webHidden/>
+              </w:rPr>
+              <w:fldChar w:fldCharType="end"/>
+            </w:r>
+          </w:hyperlink>
         </w:p>
         <w:p>
           <w:pPr>
@@ -1256,22 +1209,22 @@
       <w:pPr>
         <w:pStyle w:val="Heading1"/>
       </w:pPr>
-      <w:bookmarkStart w:id="1" w:name="_Toc5809830"/>
+      <w:bookmarkStart w:id="0" w:name="_Toc5809830"/>
       <w:r>
         <w:lastRenderedPageBreak/>
         <w:t>Intrusion Tools and Techniques</w:t>
       </w:r>
+      <w:bookmarkEnd w:id="0"/>
+    </w:p>
+    <w:p>
+      <w:pPr>
+        <w:pStyle w:val="Heading2"/>
+      </w:pPr>
+      <w:bookmarkStart w:id="1" w:name="_Toc5809831"/>
+      <w:r>
+        <w:t>Intrusion Detection</w:t>
+      </w:r>
       <w:bookmarkEnd w:id="1"/>
-    </w:p>
-    <w:p>
-      <w:pPr>
-        <w:pStyle w:val="Heading2"/>
-      </w:pPr>
-      <w:bookmarkStart w:id="2" w:name="_Toc5809831"/>
-      <w:r>
-        <w:t>Intrusion Detection</w:t>
-      </w:r>
-      <w:bookmarkEnd w:id="2"/>
     </w:p>
     <w:p>
       <w:r>
@@ -1320,7 +1273,7 @@
         <w:pStyle w:val="Heading3"/>
         <w:ind w:firstLine="360"/>
       </w:pPr>
-      <w:bookmarkStart w:id="3" w:name="_Toc5809832"/>
+      <w:bookmarkStart w:id="2" w:name="_Toc5809832"/>
       <w:r>
         <w:t>Intrusion Detection</w:t>
       </w:r>
@@ -1330,7 +1283,7 @@
       <w:r>
         <w:t xml:space="preserve"> Systems</w:t>
       </w:r>
-      <w:bookmarkEnd w:id="3"/>
+      <w:bookmarkEnd w:id="2"/>
     </w:p>
     <w:p>
       <w:r>
@@ -1492,11 +1445,11 @@
       <w:pPr>
         <w:pStyle w:val="Heading2"/>
       </w:pPr>
-      <w:bookmarkStart w:id="4" w:name="_Toc5809833"/>
+      <w:bookmarkStart w:id="3" w:name="_Toc5809833"/>
       <w:r>
         <w:t>Auditing</w:t>
       </w:r>
-      <w:bookmarkEnd w:id="4"/>
+      <w:bookmarkEnd w:id="3"/>
     </w:p>
     <w:p>
       <w:r>
@@ -1550,7 +1503,7 @@
         <w:pStyle w:val="Heading3"/>
         <w:ind w:firstLine="360"/>
       </w:pPr>
-      <w:bookmarkStart w:id="5" w:name="_Toc5809834"/>
+      <w:bookmarkStart w:id="4" w:name="_Toc5809834"/>
       <w:r>
         <w:t xml:space="preserve">Audit </w:t>
       </w:r>
@@ -1560,7 +1513,7 @@
       <w:r>
         <w:t xml:space="preserve"> Storage</w:t>
       </w:r>
-      <w:bookmarkEnd w:id="5"/>
+      <w:bookmarkEnd w:id="4"/>
     </w:p>
     <w:p>
       <w:r>
@@ -1600,11 +1553,11 @@
         <w:pStyle w:val="Heading3"/>
         <w:ind w:firstLine="360"/>
       </w:pPr>
-      <w:bookmarkStart w:id="6" w:name="_Toc5809835"/>
+      <w:bookmarkStart w:id="5" w:name="_Toc5809835"/>
       <w:r>
         <w:t>Audit Data Purpose</w:t>
       </w:r>
-      <w:bookmarkEnd w:id="6"/>
+      <w:bookmarkEnd w:id="5"/>
     </w:p>
     <w:p>
       <w:r>
@@ -1728,22 +1681,22 @@
       <w:pPr>
         <w:pStyle w:val="Heading2"/>
       </w:pPr>
-      <w:bookmarkStart w:id="7" w:name="_Toc5809836"/>
+      <w:bookmarkStart w:id="6" w:name="_Toc5809836"/>
       <w:r>
         <w:t>Audit Data Review</w:t>
       </w:r>
-      <w:bookmarkEnd w:id="7"/>
+      <w:bookmarkEnd w:id="6"/>
     </w:p>
     <w:p>
       <w:pPr>
         <w:pStyle w:val="Heading3"/>
         <w:ind w:firstLine="360"/>
       </w:pPr>
-      <w:bookmarkStart w:id="8" w:name="_Toc5809837"/>
+      <w:bookmarkStart w:id="7" w:name="_Toc5809837"/>
       <w:r>
         <w:t>When to Conduct an Audit</w:t>
       </w:r>
-      <w:bookmarkEnd w:id="8"/>
+      <w:bookmarkEnd w:id="7"/>
     </w:p>
     <w:p>
       <w:r>
@@ -1795,11 +1748,11 @@
         <w:pStyle w:val="Heading3"/>
         <w:ind w:firstLine="360"/>
       </w:pPr>
-      <w:bookmarkStart w:id="9" w:name="_Toc5809838"/>
+      <w:bookmarkStart w:id="8" w:name="_Toc5809838"/>
       <w:r>
         <w:t>How to Review Audit Data</w:t>
       </w:r>
-      <w:bookmarkEnd w:id="9"/>
+      <w:bookmarkEnd w:id="8"/>
     </w:p>
     <w:p>
       <w:r>
@@ -1845,10 +1798,7 @@
         <w:t>.</w:t>
       </w:r>
       <w:r>
-        <w:t xml:space="preserve"> Whether it be possible legal trouble, monetary losses, impact on reputation, etc. </w:t>
-      </w:r>
-      <w:r>
-        <w:t>(</w:t>
+        <w:t xml:space="preserve"> Whether it be possible legal trouble, monetary losses, impact on reputation, etc. (</w:t>
       </w:r>
       <w:proofErr w:type="spellStart"/>
       <w:r>
@@ -1859,10 +1809,7 @@
         <w:t>, n.d.</w:t>
       </w:r>
       <w:r>
-        <w:t>)</w:t>
-      </w:r>
-      <w:r>
-        <w:t>.</w:t>
+        <w:t>).</w:t>
       </w:r>
       <w:r>
         <w:t xml:space="preserve"> All of which should be outlined</w:t>
@@ -1910,30 +1857,441 @@
       <w:pPr>
         <w:pStyle w:val="Heading1"/>
       </w:pPr>
-      <w:bookmarkStart w:id="10" w:name="_Toc5809839"/>
+      <w:bookmarkStart w:id="9" w:name="_Toc5809839"/>
       <w:r>
         <w:lastRenderedPageBreak/>
         <w:t>Common Vulnerabilities and Exposures</w:t>
       </w:r>
+      <w:bookmarkEnd w:id="9"/>
+    </w:p>
+    <w:p>
+      <w:pPr>
+        <w:pStyle w:val="Heading2"/>
+      </w:pPr>
+      <w:r>
+        <w:t>Definition of CVE</w:t>
+      </w:r>
+    </w:p>
+    <w:p>
+      <w:pPr>
+        <w:pStyle w:val="Heading2"/>
+        <w:rPr>
+          <w:b w:val="0"/>
+          <w:sz w:val="22"/>
+          <w:szCs w:val="22"/>
+        </w:rPr>
+      </w:pPr>
+      <w:r>
+        <w:rPr>
+          <w:b w:val="0"/>
+          <w:sz w:val="22"/>
+          <w:szCs w:val="22"/>
+        </w:rPr>
+        <w:tab/>
+        <w:t xml:space="preserve">In vulnerability assessment and management, vulnerabilities must be identified before they can be mitigated. </w:t>
+      </w:r>
+      <w:r>
+        <w:rPr>
+          <w:b w:val="0"/>
+          <w:sz w:val="22"/>
+          <w:szCs w:val="22"/>
+        </w:rPr>
+        <w:t xml:space="preserve">To </w:t>
+      </w:r>
+      <w:r>
+        <w:rPr>
+          <w:b w:val="0"/>
+          <w:sz w:val="22"/>
+          <w:szCs w:val="22"/>
+        </w:rPr>
+        <w:t>ass</w:t>
+      </w:r>
+      <w:r>
+        <w:rPr>
+          <w:b w:val="0"/>
+          <w:sz w:val="22"/>
+          <w:szCs w:val="22"/>
+        </w:rPr>
+        <w:t>ist</w:t>
+      </w:r>
+      <w:r>
+        <w:rPr>
+          <w:b w:val="0"/>
+          <w:sz w:val="22"/>
+          <w:szCs w:val="22"/>
+        </w:rPr>
+        <w:t xml:space="preserve"> the team with </w:t>
+      </w:r>
+      <w:r>
+        <w:rPr>
+          <w:b w:val="0"/>
+          <w:sz w:val="22"/>
+          <w:szCs w:val="22"/>
+        </w:rPr>
+        <w:t>threat identification</w:t>
+      </w:r>
+      <w:r>
+        <w:rPr>
+          <w:b w:val="0"/>
+          <w:sz w:val="22"/>
+          <w:szCs w:val="22"/>
+        </w:rPr>
+        <w:t>, there is a catalog called the Common Vulnerabilities and Exposures (CVE). The CVE catalog is sponsored by the U.S. Department of Homeland Security (DHS)</w:t>
+      </w:r>
+      <w:r>
+        <w:rPr>
+          <w:b w:val="0"/>
+          <w:sz w:val="22"/>
+          <w:szCs w:val="22"/>
+        </w:rPr>
+        <w:t xml:space="preserve"> and is comprised of known security threats</w:t>
+      </w:r>
+      <w:r>
+        <w:rPr>
+          <w:b w:val="0"/>
+          <w:sz w:val="22"/>
+          <w:szCs w:val="22"/>
+        </w:rPr>
+        <w:t xml:space="preserve"> (</w:t>
+      </w:r>
+      <w:r>
+        <w:rPr>
+          <w:b w:val="0"/>
+          <w:sz w:val="22"/>
+          <w:szCs w:val="22"/>
+        </w:rPr>
+        <w:t>“What is Common Vulnerabilities and Exposures (CVE)?”, 2015</w:t>
+      </w:r>
+      <w:r>
+        <w:rPr>
+          <w:b w:val="0"/>
+          <w:sz w:val="22"/>
+          <w:szCs w:val="22"/>
+        </w:rPr>
+        <w:t>). The threats found in the catalog are categorized as vulnerabilities and exposures (</w:t>
+      </w:r>
+      <w:r>
+        <w:rPr>
+          <w:b w:val="0"/>
+          <w:sz w:val="22"/>
+          <w:szCs w:val="22"/>
+        </w:rPr>
+        <w:t>“What is Common Vulnerabilities and Exposures (CVE)?”, 2015</w:t>
+      </w:r>
+      <w:r>
+        <w:rPr>
+          <w:b w:val="0"/>
+          <w:sz w:val="22"/>
+          <w:szCs w:val="22"/>
+        </w:rPr>
+        <w:t>).</w:t>
+      </w:r>
+      <w:r>
+        <w:rPr>
+          <w:b w:val="0"/>
+          <w:sz w:val="22"/>
+          <w:szCs w:val="22"/>
+        </w:rPr>
+        <w:t xml:space="preserve"> </w:t>
+      </w:r>
+      <w:r>
+        <w:rPr>
+          <w:b w:val="0"/>
+          <w:sz w:val="22"/>
+          <w:szCs w:val="22"/>
+        </w:rPr>
+        <w:t>According to Margaret Rousse, a vulnerability, for the sake of the CVE, is defined as “a mistake in software code that provides an attacker with direct access to a system or network,” while an exposure would be the same except it provides a hacker with indirect access to a system or network rather than direct access.</w:t>
+      </w:r>
+      <w:r>
+        <w:rPr>
+          <w:b w:val="0"/>
+          <w:sz w:val="22"/>
+          <w:szCs w:val="22"/>
+        </w:rPr>
+        <w:t xml:space="preserve"> The great thing about the CVE is that it allows administrators to quickly and easily access technical information about a threat (</w:t>
+      </w:r>
+      <w:r>
+        <w:rPr>
+          <w:b w:val="0"/>
+          <w:sz w:val="22"/>
+          <w:szCs w:val="22"/>
+        </w:rPr>
+        <w:t>“What is Common Vulnerabilities and Exposures (CVE)?”, 2015</w:t>
+      </w:r>
+      <w:r>
+        <w:rPr>
+          <w:b w:val="0"/>
+          <w:sz w:val="22"/>
+          <w:szCs w:val="22"/>
+        </w:rPr>
+        <w:t>).</w:t>
+      </w:r>
+    </w:p>
+    <w:p/>
+    <w:p>
+      <w:pPr>
+        <w:pStyle w:val="Heading2"/>
+      </w:pPr>
+      <w:r>
+        <w:t>Calculation of CVSS</w:t>
+      </w:r>
+    </w:p>
+    <w:p>
+      <w:pPr>
+        <w:pStyle w:val="Heading3"/>
+        <w:ind w:firstLine="360"/>
+      </w:pPr>
+      <w:r>
+        <w:t>What is CVSS?</w:t>
+      </w:r>
+    </w:p>
+    <w:p>
+      <w:pPr>
+        <w:spacing w:line="360" w:lineRule="auto"/>
+        <w:rPr>
+          <w:rFonts w:ascii="Times New Roman" w:eastAsiaTheme="majorEastAsia" w:hAnsi="Times New Roman" w:cstheme="majorBidi"/>
+          <w:bCs/>
+          <w:iCs/>
+        </w:rPr>
+      </w:pPr>
+      <w:r>
+        <w:rPr>
+          <w:rFonts w:ascii="Times New Roman" w:eastAsiaTheme="majorEastAsia" w:hAnsi="Times New Roman" w:cstheme="majorBidi"/>
+          <w:bCs/>
+          <w:iCs/>
+        </w:rPr>
+        <w:t>CVSS stands for Common Vulnerability Scoring System. It is a framework designed to allow organizations to measure and score vulnerabilities numerically so that they can be more easily prioritized (</w:t>
+      </w:r>
+      <w:r>
+        <w:rPr>
+          <w:rFonts w:ascii="Times New Roman" w:eastAsiaTheme="majorEastAsia" w:hAnsi="Times New Roman" w:cstheme="majorBidi"/>
+          <w:bCs/>
+          <w:iCs/>
+        </w:rPr>
+        <w:t>“VULNERABILITY METRICS”, N.D.</w:t>
+      </w:r>
+      <w:r>
+        <w:rPr>
+          <w:rFonts w:ascii="Times New Roman" w:eastAsiaTheme="majorEastAsia" w:hAnsi="Times New Roman" w:cstheme="majorBidi"/>
+          <w:bCs/>
+          <w:iCs/>
+        </w:rPr>
+        <w:t>). The system provides accurate and consistent impact scores to be used in the calculation of the severity of vulnerabilities discovered on a system (</w:t>
+      </w:r>
+      <w:r>
+        <w:rPr>
+          <w:rFonts w:ascii="Times New Roman" w:eastAsiaTheme="majorEastAsia" w:hAnsi="Times New Roman" w:cstheme="majorBidi"/>
+          <w:bCs/>
+          <w:iCs/>
+        </w:rPr>
+        <w:t>“VULNERABILITY METRICS”, N.D.</w:t>
+      </w:r>
+      <w:r>
+        <w:rPr>
+          <w:rFonts w:ascii="Times New Roman" w:eastAsiaTheme="majorEastAsia" w:hAnsi="Times New Roman" w:cstheme="majorBidi"/>
+          <w:bCs/>
+          <w:iCs/>
+        </w:rPr>
+        <w:t>).</w:t>
+      </w:r>
+    </w:p>
+    <w:p>
+      <w:pPr>
+        <w:pStyle w:val="Heading3"/>
+        <w:ind w:firstLine="360"/>
+      </w:pPr>
+      <w:r>
+        <w:t>How it is Calculated</w:t>
+      </w:r>
+    </w:p>
+    <w:p>
+      <w:r>
+        <w:t>CVSS is calculated using three separate severity rating scores along with a specific algorithm (</w:t>
+      </w:r>
+      <w:r>
+        <w:t>“What is CVSS (Common Vulnerability Scoring System)?”, 2016</w:t>
+      </w:r>
+      <w:r>
+        <w:t>). Those 3 scores</w:t>
+      </w:r>
+      <w:r>
+        <w:t>, or metrics,</w:t>
+      </w:r>
+      <w:r>
+        <w:t xml:space="preserve"> are base (deals with inherent qualities of a vulnerability), temporal (represents the qualities of a vulnerability that change over time), and environmental (represents the vulnerabilities qualities that are specific to the user’s environment) (</w:t>
+      </w:r>
+      <w:r>
+        <w:t>“What is CVSS (Common Vulnerability Scoring System)?”, 2016</w:t>
+      </w:r>
+      <w:r>
+        <w:t xml:space="preserve">). </w:t>
+      </w:r>
+      <w:r>
+        <w:t xml:space="preserve">The difference </w:t>
+      </w:r>
+      <w:r>
+        <w:lastRenderedPageBreak/>
+        <w:t>between the base and temporal scores is that the temporal is affected by external events while the base deals solely with the qualities directly related to the vulnerability (</w:t>
+      </w:r>
+      <w:r>
+        <w:t>“VULNERABILITY METRICS”, N.D.</w:t>
+      </w:r>
+      <w:r>
+        <w:t>).</w:t>
+      </w:r>
+      <w:r>
+        <w:t xml:space="preserve"> These scores range from 0.0 to 10.0 with the higher score being the most severe (</w:t>
+      </w:r>
+      <w:r>
+        <w:t>“What is CVSS (Common Vulnerability Scoring System)?”, 2016</w:t>
+      </w:r>
+      <w:r>
+        <w:t>). The</w:t>
+      </w:r>
+      <w:r>
+        <w:t xml:space="preserve"> NVD</w:t>
+      </w:r>
+      <w:r>
+        <w:t xml:space="preserve"> </w:t>
+      </w:r>
+      <w:r>
+        <w:t>(</w:t>
+      </w:r>
+      <w:r>
+        <w:t>National Vulnerability Database</w:t>
+      </w:r>
+      <w:r>
+        <w:t>)</w:t>
+      </w:r>
+      <w:r>
+        <w:t xml:space="preserve"> breaks the scores down into ranges of low (0.0 – 3.9), medium (4.0 – 6.9), and high (</w:t>
+      </w:r>
+      <w:r>
+        <w:t>7.0 – 10.0).</w:t>
+      </w:r>
+      <w:r>
+        <w:t xml:space="preserve"> </w:t>
+      </w:r>
+    </w:p>
+    <w:p>
+      <w:pPr>
+        <w:pStyle w:val="Heading3"/>
+        <w:ind w:firstLine="360"/>
+      </w:pPr>
+      <w:r>
+        <w:t>My Company</w:t>
+      </w:r>
+    </w:p>
+    <w:p>
+      <w:r>
+        <w:t xml:space="preserve">In my company, like most, we have a website which indirectly uses </w:t>
+      </w:r>
+      <w:r>
+        <w:t>WordPress</w:t>
+      </w:r>
+      <w:r>
+        <w:t>. According to CVSS, there is a vulnerability (CVE-2019-10637) with WordPress that allows attackers to become an admin by changing the email address on the profile and then resetting the password with a simple forgotten password link (</w:t>
+      </w:r>
+      <w:r>
+        <w:t>“Security Vulnerabilities (CVSS score between 9 and 10)”, n.d.</w:t>
+      </w:r>
+      <w:r>
+        <w:t xml:space="preserve">). This is particularly worrisome because with very little effort someone can easily take over the company’s website. </w:t>
+      </w:r>
+      <w:r>
+        <w:t>The company is also vulnerable to CVE-2019-0856 that allows remote code execution if Windows improperly handles objects in memory</w:t>
+      </w:r>
+      <w:r>
+        <w:t xml:space="preserve"> (</w:t>
+      </w:r>
+      <w:r>
+        <w:t>“Security Vulnerabilities (CVSS score between 9 and 10)”, n.d.</w:t>
+      </w:r>
+      <w:r>
+        <w:t>). This is particularly dangerous due to how easily a windows system can become overloaded in the typical work environment causing mishandling of memory objects.</w:t>
+      </w:r>
+      <w:r>
+        <w:t xml:space="preserve"> A similar vulnerability (CVE-2019-0828) exists in the Excel software when memory objects are handled properly (</w:t>
+      </w:r>
+      <w:r>
+        <w:t>“Security Vulnerabilities (CVSS score between 9 and 10)”, n.d.</w:t>
+      </w:r>
+      <w:r>
+        <w:t xml:space="preserve">). In a business that relies on spreadsheets this can be problematic, but easily fixed by using a </w:t>
+      </w:r>
+      <w:r>
+        <w:t>different</w:t>
+      </w:r>
+      <w:bookmarkStart w:id="10" w:name="_GoBack"/>
       <w:bookmarkEnd w:id="10"/>
-    </w:p>
-    <w:p>
-      <w:r>
-        <w:t>TBD</w:t>
-      </w:r>
-    </w:p>
-    <w:p>
+      <w:r>
+        <w:t xml:space="preserve"> spreadsheet software.</w:t>
+      </w:r>
+    </w:p>
+    <w:p>
+      <w:pPr>
+        <w:pStyle w:val="Heading2"/>
+      </w:pPr>
+      <w:r>
+        <w:t>The use of NVD</w:t>
+      </w:r>
+    </w:p>
+    <w:p>
+      <w:pPr>
+        <w:rPr>
+          <w:rFonts w:eastAsiaTheme="majorEastAsia"/>
+          <w:sz w:val="24"/>
+          <w:szCs w:val="28"/>
+        </w:rPr>
+      </w:pPr>
+      <w:r>
+        <w:t>The NVD is a database that works alongside the CVSS to provide calculated scores for many vulnerabilities, but currently only provides base scores (</w:t>
+      </w:r>
+      <w:r>
+        <w:t>“VULNERABILITY METRICS”, N.D.</w:t>
+      </w:r>
+      <w:r>
+        <w:t>). This is particularly important to understand because most organizations use the CVSS and the NVD helps break it down even more for easy classification of scoring.</w:t>
+      </w:r>
+      <w:r>
+        <w:t xml:space="preserve"> </w:t>
+      </w:r>
+      <w:r>
+        <w:t xml:space="preserve">NVD is tool used for security management and </w:t>
+      </w:r>
+      <w:r>
+        <w:lastRenderedPageBreak/>
+        <w:t xml:space="preserve">compliance </w:t>
+      </w:r>
+      <w:proofErr w:type="gramStart"/>
+      <w:r>
+        <w:t>in order to</w:t>
+      </w:r>
+      <w:proofErr w:type="gramEnd"/>
+      <w:r>
+        <w:t xml:space="preserve"> help understand CVSS vulnerability scores and rankings (</w:t>
+      </w:r>
+      <w:r>
+        <w:t>“VULNERABILITY METRICS”, N.D.</w:t>
+      </w:r>
+      <w:r>
+        <w:t>).</w:t>
+      </w:r>
       <w:r>
         <w:br w:type="page"/>
       </w:r>
     </w:p>
     <w:p>
       <w:pPr>
+        <w:pStyle w:val="Heading2"/>
+      </w:pPr>
+    </w:p>
+    <w:p>
+      <w:pPr>
         <w:pStyle w:val="Heading1"/>
       </w:pPr>
       <w:bookmarkStart w:id="11" w:name="_Toc5809840"/>
       <w:r>
-        <w:lastRenderedPageBreak/>
         <w:t>Attack Methods</w:t>
       </w:r>
       <w:bookmarkEnd w:id="11"/>
@@ -2012,7 +2370,7 @@
         <w:spacing w:line="480" w:lineRule="atLeast"/>
         <w:ind w:hanging="330"/>
         <w:rPr>
-          <w:rFonts w:ascii="&amp;quot" w:eastAsia="Times New Roman" w:hAnsi="&amp;quot" w:cs="Times New Roman"/>
+          <w:rFonts w:eastAsia="Times New Roman" w:cstheme="minorHAnsi"/>
           <w:color w:val="333333"/>
           <w:sz w:val="24"/>
           <w:szCs w:val="24"/>
@@ -2020,7 +2378,7 @@
       </w:pPr>
       <w:r>
         <w:rPr>
-          <w:rFonts w:ascii="&amp;quot" w:eastAsia="Times New Roman" w:hAnsi="&amp;quot" w:cs="Times New Roman"/>
+          <w:rFonts w:eastAsia="Times New Roman" w:cstheme="minorHAnsi"/>
           <w:color w:val="333333"/>
           <w:sz w:val="24"/>
           <w:szCs w:val="24"/>
@@ -2034,7 +2392,7 @@
         <w:spacing w:line="480" w:lineRule="atLeast"/>
         <w:ind w:hanging="330"/>
         <w:rPr>
-          <w:rFonts w:ascii="&amp;quot" w:eastAsia="Times New Roman" w:hAnsi="&amp;quot" w:cs="Times New Roman"/>
+          <w:rFonts w:eastAsia="Times New Roman" w:cstheme="minorHAnsi"/>
           <w:color w:val="333333"/>
           <w:sz w:val="24"/>
           <w:szCs w:val="24"/>
@@ -2043,7 +2401,7 @@
       <w:proofErr w:type="spellStart"/>
       <w:r>
         <w:rPr>
-          <w:rFonts w:ascii="&amp;quot" w:eastAsia="Times New Roman" w:hAnsi="&amp;quot" w:cs="Times New Roman"/>
+          <w:rFonts w:eastAsia="Times New Roman" w:cstheme="minorHAnsi"/>
           <w:color w:val="333333"/>
           <w:sz w:val="24"/>
           <w:szCs w:val="24"/>
@@ -2053,7 +2411,7 @@
       <w:proofErr w:type="spellEnd"/>
       <w:r>
         <w:rPr>
-          <w:rFonts w:ascii="&amp;quot" w:eastAsia="Times New Roman" w:hAnsi="&amp;quot" w:cs="Times New Roman"/>
+          <w:rFonts w:eastAsia="Times New Roman" w:cstheme="minorHAnsi"/>
           <w:color w:val="333333"/>
           <w:sz w:val="24"/>
           <w:szCs w:val="24"/>
@@ -2067,7 +2425,7 @@
         <w:spacing w:line="480" w:lineRule="atLeast"/>
         <w:ind w:hanging="330"/>
         <w:rPr>
-          <w:rFonts w:ascii="&amp;quot" w:eastAsia="Times New Roman" w:hAnsi="&amp;quot" w:cs="Times New Roman"/>
+          <w:rFonts w:eastAsia="Times New Roman" w:cstheme="minorHAnsi"/>
           <w:color w:val="333333"/>
           <w:sz w:val="24"/>
           <w:szCs w:val="24"/>
@@ -2075,7 +2433,7 @@
       </w:pPr>
       <w:r>
         <w:rPr>
-          <w:rFonts w:ascii="&amp;quot" w:eastAsia="Times New Roman" w:hAnsi="&amp;quot" w:cs="Times New Roman"/>
+          <w:rFonts w:eastAsia="Times New Roman" w:cstheme="minorHAnsi"/>
           <w:color w:val="333333"/>
           <w:sz w:val="24"/>
           <w:szCs w:val="24"/>
@@ -2084,7 +2442,7 @@
       </w:r>
       <w:r>
         <w:rPr>
-          <w:rFonts w:ascii="&amp;quot" w:eastAsia="Times New Roman" w:hAnsi="&amp;quot" w:cs="Times New Roman"/>
+          <w:rFonts w:eastAsia="Times New Roman" w:cstheme="minorHAnsi"/>
           <w:color w:val="333333"/>
           <w:sz w:val="24"/>
           <w:szCs w:val="24"/>
@@ -2093,7 +2451,7 @@
       </w:r>
       <w:r>
         <w:rPr>
-          <w:rFonts w:ascii="&amp;quot" w:eastAsia="Times New Roman" w:hAnsi="&amp;quot" w:cs="Times New Roman"/>
+          <w:rFonts w:eastAsia="Times New Roman" w:cstheme="minorHAnsi"/>
           <w:color w:val="333333"/>
           <w:sz w:val="24"/>
           <w:szCs w:val="24"/>
@@ -2107,7 +2465,7 @@
         <w:spacing w:line="480" w:lineRule="atLeast"/>
         <w:ind w:hanging="330"/>
         <w:rPr>
-          <w:rFonts w:ascii="&amp;quot" w:eastAsia="Times New Roman" w:hAnsi="&amp;quot" w:cs="Times New Roman"/>
+          <w:rFonts w:eastAsia="Times New Roman" w:cstheme="minorHAnsi"/>
           <w:color w:val="333333"/>
           <w:sz w:val="24"/>
           <w:szCs w:val="24"/>
@@ -2115,12 +2473,138 @@
       </w:pPr>
       <w:r>
         <w:rPr>
-          <w:rFonts w:ascii="&amp;quot" w:eastAsia="Times New Roman" w:hAnsi="&amp;quot" w:cs="Times New Roman"/>
+          <w:rFonts w:eastAsia="Times New Roman" w:cstheme="minorHAnsi"/>
           <w:color w:val="333333"/>
           <w:sz w:val="24"/>
           <w:szCs w:val="24"/>
         </w:rPr>
+        <w:t xml:space="preserve">Rouse, M. (2015, April). What </w:t>
+      </w:r>
+      <w:proofErr w:type="gramStart"/>
+      <w:r>
+        <w:rPr>
+          <w:rFonts w:eastAsia="Times New Roman" w:cstheme="minorHAnsi"/>
+          <w:color w:val="333333"/>
+          <w:sz w:val="24"/>
+          <w:szCs w:val="24"/>
+        </w:rPr>
+        <w:t>is</w:t>
+      </w:r>
+      <w:proofErr w:type="gramEnd"/>
+      <w:r>
+        <w:rPr>
+          <w:rFonts w:eastAsia="Times New Roman" w:cstheme="minorHAnsi"/>
+          <w:color w:val="333333"/>
+          <w:sz w:val="24"/>
+          <w:szCs w:val="24"/>
+        </w:rPr>
+        <w:t xml:space="preserve"> Common Vulnerabilities and Exposures (CVE)? Retrieved April 17, 2019, from https://searchfinancialsecurity.techtarget.com/definition/Common-Vulnerabilities-and-Exposures</w:t>
+      </w:r>
+    </w:p>
+    <w:p>
+      <w:pPr>
+        <w:shd w:val="clear" w:color="auto" w:fill="FFFFFF"/>
+        <w:spacing w:line="480" w:lineRule="atLeast"/>
+        <w:ind w:hanging="330"/>
+        <w:rPr>
+          <w:rFonts w:eastAsia="Times New Roman" w:cstheme="minorHAnsi"/>
+          <w:color w:val="333333"/>
+          <w:sz w:val="24"/>
+          <w:szCs w:val="24"/>
+        </w:rPr>
+      </w:pPr>
+      <w:r>
+        <w:rPr>
+          <w:rFonts w:eastAsia="Times New Roman" w:cstheme="minorHAnsi"/>
+          <w:color w:val="333333"/>
+          <w:sz w:val="24"/>
+          <w:szCs w:val="24"/>
+        </w:rPr>
+        <w:t>Rouse, M. (2016, August). What is CVSS (Common Vulnerability Scoring System</w:t>
+      </w:r>
+      <w:r>
+        <w:rPr>
+          <w:rFonts w:eastAsia="Times New Roman" w:cstheme="minorHAnsi"/>
+          <w:color w:val="333333"/>
+          <w:sz w:val="24"/>
+          <w:szCs w:val="24"/>
+        </w:rPr>
+        <w:t>)?</w:t>
+      </w:r>
+      <w:r>
+        <w:rPr>
+          <w:rFonts w:eastAsia="Times New Roman" w:cstheme="minorHAnsi"/>
+          <w:color w:val="333333"/>
+          <w:sz w:val="24"/>
+          <w:szCs w:val="24"/>
+        </w:rPr>
+        <w:t xml:space="preserve"> Retrieved April 17, 2019, from https://searchsecurity.techtarget.com/definition/CVSS-Common-Vulnerability-Scoring-System</w:t>
+      </w:r>
+    </w:p>
+    <w:p>
+      <w:pPr>
+        <w:shd w:val="clear" w:color="auto" w:fill="FFFFFF"/>
+        <w:spacing w:line="480" w:lineRule="atLeast"/>
+        <w:ind w:hanging="330"/>
+        <w:rPr>
+          <w:rFonts w:eastAsia="Times New Roman" w:cstheme="minorHAnsi"/>
+          <w:color w:val="333333"/>
+          <w:sz w:val="24"/>
+          <w:szCs w:val="24"/>
+        </w:rPr>
+      </w:pPr>
+      <w:r>
+        <w:rPr>
+          <w:rFonts w:eastAsia="Times New Roman" w:cstheme="minorHAnsi"/>
+          <w:color w:val="333333"/>
+          <w:sz w:val="24"/>
+          <w:szCs w:val="24"/>
+        </w:rPr>
         <w:t>Security: IDS vs. IPS Explained. (2014, March 18). Retrieved April 10, 2019, from https://www.comparebusinessproducts.com/fyi/ids-vs-ips</w:t>
+      </w:r>
+    </w:p>
+    <w:p>
+      <w:pPr>
+        <w:shd w:val="clear" w:color="auto" w:fill="FFFFFF"/>
+        <w:spacing w:line="480" w:lineRule="atLeast"/>
+        <w:ind w:hanging="330"/>
+        <w:rPr>
+          <w:rFonts w:eastAsia="Times New Roman" w:cstheme="minorHAnsi"/>
+          <w:color w:val="333333"/>
+          <w:sz w:val="24"/>
+          <w:szCs w:val="24"/>
+        </w:rPr>
+      </w:pPr>
+      <w:r>
+        <w:rPr>
+          <w:rFonts w:eastAsia="Times New Roman" w:cstheme="minorHAnsi"/>
+          <w:color w:val="333333"/>
+          <w:sz w:val="24"/>
+          <w:szCs w:val="24"/>
+        </w:rPr>
+        <w:t>Security Vulnerabilities (CVSS score between 9 and 10). (n.d.). Retrieved April 17, 2019, from https://www.cvedetails.com/vulnerability-list/cvssscoremin-9/cvssscoremax-10/vulnerabilities.html</w:t>
+      </w:r>
+    </w:p>
+    <w:p>
+      <w:pPr>
+        <w:shd w:val="clear" w:color="auto" w:fill="FFFFFF"/>
+        <w:spacing w:line="480" w:lineRule="atLeast"/>
+        <w:ind w:hanging="330"/>
+        <w:rPr>
+          <w:rFonts w:eastAsia="Times New Roman" w:cstheme="minorHAnsi"/>
+          <w:color w:val="333333"/>
+          <w:sz w:val="24"/>
+          <w:szCs w:val="24"/>
+        </w:rPr>
+      </w:pPr>
+      <w:r>
+        <w:rPr>
+          <w:rFonts w:eastAsia="Times New Roman" w:cstheme="minorHAnsi"/>
+          <w:color w:val="333333"/>
+          <w:sz w:val="24"/>
+          <w:szCs w:val="24"/>
+        </w:rPr>
+        <w:t>Vulnerability Metrics. (n.d.). Retrieved April 17, 2019, from https://nvd.nist.gov/vuln-metrics/cvss</w:t>
       </w:r>
     </w:p>
     <w:p/>
@@ -2312,6 +2796,155 @@
 <file path=word/numbering.xml><?xml version="1.0" encoding="utf-8"?>
 <w:numbering xmlns:wpc="http://schemas.microsoft.com/office/word/2010/wordprocessingCanvas" xmlns:cx="http://schemas.microsoft.com/office/drawing/2014/chartex" xmlns:cx1="http://schemas.microsoft.com/office/drawing/2015/9/8/chartex" xmlns:cx2="http://schemas.microsoft.com/office/drawing/2015/10/21/chartex" xmlns:cx3="http://schemas.microsoft.com/office/drawing/2016/5/9/chartex" xmlns:cx4="http://schemas.microsoft.com/office/drawing/2016/5/10/chartex" xmlns:cx5="http://schemas.microsoft.com/office/drawing/2016/5/11/chartex" xmlns:cx6="http://schemas.microsoft.com/office/drawing/2016/5/12/chartex" xmlns:cx7="http://schemas.microsoft.com/office/drawing/2016/5/13/chartex" xmlns:cx8="http://schemas.microsoft.com/office/drawing/2016/5/14/chartex" xmlns:mc="http://schemas.openxmlformats.org/markup-compatibility/2006" xmlns:aink="http://schemas.microsoft.com/office/drawing/2016/ink" xmlns:am3d="http://schemas.microsoft.com/office/drawing/2017/model3d" xmlns:o="urn:schemas-microsoft-com:office:office" xmlns:r="http://schemas.openxmlformats.org/officeDocument/2006/relationships" xmlns:m="http://schemas.openxmlformats.org/officeDocument/2006/math" xmlns:v="urn:schemas-microsoft-com:vml" xmlns:wp14="http://schemas.microsoft.com/office/word/2010/wordprocessingDrawing" xmlns:wp="http://schemas.openxmlformats.org/drawingml/2006/wordprocessingDrawing" xmlns:w10="urn:schemas-microsoft-com:office:word" xmlns:w="http://schemas.openxmlformats.org/wordprocessingml/2006/main" xmlns:w14="http://schemas.microsoft.com/office/word/2010/wordml" xmlns:w15="http://schemas.microsoft.com/office/word/2012/wordml" xmlns:w16cid="http://schemas.microsoft.com/office/word/2016/wordml/cid" xmlns:w16se="http://schemas.microsoft.com/office/word/2015/wordml/symex" xmlns:wpg="http://schemas.microsoft.com/office/word/2010/wordprocessingGroup" xmlns:wpi="http://schemas.microsoft.com/office/word/2010/wordprocessingInk" xmlns:wne="http://schemas.microsoft.com/office/word/2006/wordml" xmlns:wps="http://schemas.microsoft.com/office/word/2010/wordprocessingShape" mc:Ignorable="w14 w15 w16se w16cid wp14">
   <w:abstractNum w:abstractNumId="0" w15:restartNumberingAfterBreak="0">
+    <w:nsid w:val="03F27DC4"/>
+    <w:multiLevelType w:val="multilevel"/>
+    <w:tmpl w:val="46C66FDA"/>
+    <w:lvl w:ilvl="0">
+      <w:start w:val="1"/>
+      <w:numFmt w:val="bullet"/>
+      <w:lvlText w:val=""/>
+      <w:lvlJc w:val="left"/>
+      <w:pPr>
+        <w:tabs>
+          <w:tab w:val="num" w:pos="720"/>
+        </w:tabs>
+        <w:ind w:left="720" w:hanging="360"/>
+      </w:pPr>
+      <w:rPr>
+        <w:rFonts w:ascii="Symbol" w:hAnsi="Symbol" w:hint="default"/>
+        <w:sz w:val="20"/>
+      </w:rPr>
+    </w:lvl>
+    <w:lvl w:ilvl="1" w:tentative="1">
+      <w:start w:val="1"/>
+      <w:numFmt w:val="bullet"/>
+      <w:lvlText w:val="o"/>
+      <w:lvlJc w:val="left"/>
+      <w:pPr>
+        <w:tabs>
+          <w:tab w:val="num" w:pos="1440"/>
+        </w:tabs>
+        <w:ind w:left="1440" w:hanging="360"/>
+      </w:pPr>
+      <w:rPr>
+        <w:rFonts w:ascii="Courier New" w:hAnsi="Courier New" w:hint="default"/>
+        <w:sz w:val="20"/>
+      </w:rPr>
+    </w:lvl>
+    <w:lvl w:ilvl="2" w:tentative="1">
+      <w:start w:val="1"/>
+      <w:numFmt w:val="bullet"/>
+      <w:lvlText w:val=""/>
+      <w:lvlJc w:val="left"/>
+      <w:pPr>
+        <w:tabs>
+          <w:tab w:val="num" w:pos="2160"/>
+        </w:tabs>
+        <w:ind w:left="2160" w:hanging="360"/>
+      </w:pPr>
+      <w:rPr>
+        <w:rFonts w:ascii="Wingdings" w:hAnsi="Wingdings" w:hint="default"/>
+        <w:sz w:val="20"/>
+      </w:rPr>
+    </w:lvl>
+    <w:lvl w:ilvl="3" w:tentative="1">
+      <w:start w:val="1"/>
+      <w:numFmt w:val="bullet"/>
+      <w:lvlText w:val=""/>
+      <w:lvlJc w:val="left"/>
+      <w:pPr>
+        <w:tabs>
+          <w:tab w:val="num" w:pos="2880"/>
+        </w:tabs>
+        <w:ind w:left="2880" w:hanging="360"/>
+      </w:pPr>
+      <w:rPr>
+        <w:rFonts w:ascii="Wingdings" w:hAnsi="Wingdings" w:hint="default"/>
+        <w:sz w:val="20"/>
+      </w:rPr>
+    </w:lvl>
+    <w:lvl w:ilvl="4" w:tentative="1">
+      <w:start w:val="1"/>
+      <w:numFmt w:val="bullet"/>
+      <w:lvlText w:val=""/>
+      <w:lvlJc w:val="left"/>
+      <w:pPr>
+        <w:tabs>
+          <w:tab w:val="num" w:pos="3600"/>
+        </w:tabs>
+        <w:ind w:left="3600" w:hanging="360"/>
+      </w:pPr>
+      <w:rPr>
+        <w:rFonts w:ascii="Wingdings" w:hAnsi="Wingdings" w:hint="default"/>
+        <w:sz w:val="20"/>
+      </w:rPr>
+    </w:lvl>
+    <w:lvl w:ilvl="5" w:tentative="1">
+      <w:start w:val="1"/>
+      <w:numFmt w:val="bullet"/>
+      <w:lvlText w:val=""/>
+      <w:lvlJc w:val="left"/>
+      <w:pPr>
+        <w:tabs>
+          <w:tab w:val="num" w:pos="4320"/>
+        </w:tabs>
+        <w:ind w:left="4320" w:hanging="360"/>
+      </w:pPr>
+      <w:rPr>
+        <w:rFonts w:ascii="Wingdings" w:hAnsi="Wingdings" w:hint="default"/>
+        <w:sz w:val="20"/>
+      </w:rPr>
+    </w:lvl>
+    <w:lvl w:ilvl="6" w:tentative="1">
+      <w:start w:val="1"/>
+      <w:numFmt w:val="bullet"/>
+      <w:lvlText w:val=""/>
+      <w:lvlJc w:val="left"/>
+      <w:pPr>
+        <w:tabs>
+          <w:tab w:val="num" w:pos="5040"/>
+        </w:tabs>
+        <w:ind w:left="5040" w:hanging="360"/>
+      </w:pPr>
+      <w:rPr>
+        <w:rFonts w:ascii="Wingdings" w:hAnsi="Wingdings" w:hint="default"/>
+        <w:sz w:val="20"/>
+      </w:rPr>
+    </w:lvl>
+    <w:lvl w:ilvl="7" w:tentative="1">
+      <w:start w:val="1"/>
+      <w:numFmt w:val="bullet"/>
+      <w:lvlText w:val=""/>
+      <w:lvlJc w:val="left"/>
+      <w:pPr>
+        <w:tabs>
+          <w:tab w:val="num" w:pos="5760"/>
+        </w:tabs>
+        <w:ind w:left="5760" w:hanging="360"/>
+      </w:pPr>
+      <w:rPr>
+        <w:rFonts w:ascii="Wingdings" w:hAnsi="Wingdings" w:hint="default"/>
+        <w:sz w:val="20"/>
+      </w:rPr>
+    </w:lvl>
+    <w:lvl w:ilvl="8" w:tentative="1">
+      <w:start w:val="1"/>
+      <w:numFmt w:val="bullet"/>
+      <w:lvlText w:val=""/>
+      <w:lvlJc w:val="left"/>
+      <w:pPr>
+        <w:tabs>
+          <w:tab w:val="num" w:pos="6480"/>
+        </w:tabs>
+        <w:ind w:left="6480" w:hanging="360"/>
+      </w:pPr>
+      <w:rPr>
+        <w:rFonts w:ascii="Wingdings" w:hAnsi="Wingdings" w:hint="default"/>
+        <w:sz w:val="20"/>
+      </w:rPr>
+    </w:lvl>
+  </w:abstractNum>
+  <w:abstractNum w:abstractNumId="1" w15:restartNumberingAfterBreak="0">
     <w:nsid w:val="06EC32E6"/>
     <w:multiLevelType w:val="multilevel"/>
     <w:tmpl w:val="B4F6C534"/>
@@ -2460,7 +3093,7 @@
       </w:rPr>
     </w:lvl>
   </w:abstractNum>
-  <w:abstractNum w:abstractNumId="1" w15:restartNumberingAfterBreak="0">
+  <w:abstractNum w:abstractNumId="2" w15:restartNumberingAfterBreak="0">
     <w:nsid w:val="0AB20F64"/>
     <w:multiLevelType w:val="multilevel"/>
     <w:tmpl w:val="3A7C2CE0"/>
@@ -2609,7 +3242,7 @@
       </w:rPr>
     </w:lvl>
   </w:abstractNum>
-  <w:abstractNum w:abstractNumId="2" w15:restartNumberingAfterBreak="0">
+  <w:abstractNum w:abstractNumId="3" w15:restartNumberingAfterBreak="0">
     <w:nsid w:val="30F3146A"/>
     <w:multiLevelType w:val="multilevel"/>
     <w:tmpl w:val="A7DAD476"/>
@@ -2758,7 +3391,7 @@
       </w:rPr>
     </w:lvl>
   </w:abstractNum>
-  <w:abstractNum w:abstractNumId="3" w15:restartNumberingAfterBreak="0">
+  <w:abstractNum w:abstractNumId="4" w15:restartNumberingAfterBreak="0">
     <w:nsid w:val="316664A5"/>
     <w:multiLevelType w:val="multilevel"/>
     <w:tmpl w:val="919CAF1E"/>
@@ -2907,7 +3540,7 @@
       </w:rPr>
     </w:lvl>
   </w:abstractNum>
-  <w:abstractNum w:abstractNumId="4" w15:restartNumberingAfterBreak="0">
+  <w:abstractNum w:abstractNumId="5" w15:restartNumberingAfterBreak="0">
     <w:nsid w:val="67DA6108"/>
     <w:multiLevelType w:val="multilevel"/>
     <w:tmpl w:val="5EDCAA08"/>
@@ -3056,7 +3689,7 @@
       </w:rPr>
     </w:lvl>
   </w:abstractNum>
-  <w:abstractNum w:abstractNumId="5" w15:restartNumberingAfterBreak="0">
+  <w:abstractNum w:abstractNumId="6" w15:restartNumberingAfterBreak="0">
     <w:nsid w:val="6CDA3435"/>
     <w:multiLevelType w:val="multilevel"/>
     <w:tmpl w:val="060C5062"/>
@@ -3205,7 +3838,7 @@
       </w:rPr>
     </w:lvl>
   </w:abstractNum>
-  <w:abstractNum w:abstractNumId="6" w15:restartNumberingAfterBreak="0">
+  <w:abstractNum w:abstractNumId="7" w15:restartNumberingAfterBreak="0">
     <w:nsid w:val="7F425C35"/>
     <w:multiLevelType w:val="multilevel"/>
     <w:tmpl w:val="2C6817F4"/>
@@ -3355,24 +3988,27 @@
     </w:lvl>
   </w:abstractNum>
   <w:num w:numId="1">
+    <w:abstractNumId w:val="3"/>
+  </w:num>
+  <w:num w:numId="2">
+    <w:abstractNumId w:val="4"/>
+  </w:num>
+  <w:num w:numId="3">
+    <w:abstractNumId w:val="5"/>
+  </w:num>
+  <w:num w:numId="4">
+    <w:abstractNumId w:val="7"/>
+  </w:num>
+  <w:num w:numId="5">
     <w:abstractNumId w:val="2"/>
   </w:num>
-  <w:num w:numId="2">
-    <w:abstractNumId w:val="3"/>
-  </w:num>
-  <w:num w:numId="3">
-    <w:abstractNumId w:val="4"/>
-  </w:num>
-  <w:num w:numId="4">
+  <w:num w:numId="6">
     <w:abstractNumId w:val="6"/>
   </w:num>
-  <w:num w:numId="5">
+  <w:num w:numId="7">
     <w:abstractNumId w:val="1"/>
   </w:num>
-  <w:num w:numId="6">
-    <w:abstractNumId w:val="5"/>
-  </w:num>
-  <w:num w:numId="7">
+  <w:num w:numId="8">
     <w:abstractNumId w:val="0"/>
   </w:num>
 </w:numbering>
@@ -4968,7 +5604,7 @@
 </file>
 
 <file path=customXml/itemProps1.xml><?xml version="1.0" encoding="utf-8"?>
-<ds:datastoreItem xmlns:ds="http://schemas.openxmlformats.org/officeDocument/2006/customXml" ds:itemID="{67E96132-7AC2-487F-8B18-C11B462E997D}">
+<ds:datastoreItem xmlns:ds="http://schemas.openxmlformats.org/officeDocument/2006/customXml" ds:itemID="{7895CC86-325C-4D4A-A0B6-D4391E56C130}">
   <ds:schemaRefs>
     <ds:schemaRef ds:uri="http://schemas.openxmlformats.org/officeDocument/2006/bibliography"/>
   </ds:schemaRefs>

</xml_diff>